<commit_message>
feat: The documents generated in the first maintenance were added up to annex 8
</commit_message>
<xml_diff>
--- a/documentos/mantenimiento/fase3/listados-elementos-a-modificar/LEM-3_210223_1.docx
+++ b/documentos/mantenimiento/fase3/listados-elementos-a-modificar/LEM-3_210223_1.docx
@@ -2,6 +2,37 @@
 <file path=word/document.xml><?xml version="1.0" encoding="utf-8"?>
 <w:document xmlns:wpc="http://schemas.microsoft.com/office/word/2010/wordprocessingCanvas" xmlns:cx="http://schemas.microsoft.com/office/drawing/2014/chartex" xmlns:cx1="http://schemas.microsoft.com/office/drawing/2015/9/8/chartex" xmlns:cx2="http://schemas.microsoft.com/office/drawing/2015/10/21/chartex" xmlns:cx3="http://schemas.microsoft.com/office/drawing/2016/5/9/chartex" xmlns:cx4="http://schemas.microsoft.com/office/drawing/2016/5/10/chartex" xmlns:cx5="http://schemas.microsoft.com/office/drawing/2016/5/11/chartex" xmlns:cx6="http://schemas.microsoft.com/office/drawing/2016/5/12/chartex" xmlns:cx7="http://schemas.microsoft.com/office/drawing/2016/5/13/chartex" xmlns:cx8="http://schemas.microsoft.com/office/drawing/2016/5/14/chartex" xmlns:mc="http://schemas.openxmlformats.org/markup-compatibility/2006" xmlns:aink="http://schemas.microsoft.com/office/drawing/2016/ink" xmlns:am3d="http://schemas.microsoft.com/office/drawing/2017/model3d" xmlns:o="urn:schemas-microsoft-com:office:office" xmlns:oel="http://schemas.microsoft.com/office/2019/extlst" xmlns:r="http://schemas.openxmlformats.org/officeDocument/2006/relationships" xmlns:m="http://schemas.openxmlformats.org/officeDocument/2006/math" xmlns:v="urn:schemas-microsoft-com:vml" xmlns:wp14="http://schemas.microsoft.com/office/word/2010/wordprocessingDrawing" xmlns:wp="http://schemas.openxmlformats.org/drawingml/2006/wordprocessingDrawing" xmlns:w10="urn:schemas-microsoft-com:office:word" xmlns:w="http://schemas.openxmlformats.org/wordprocessingml/2006/main" xmlns:w14="http://schemas.microsoft.com/office/word/2010/wordml" xmlns:w15="http://schemas.microsoft.com/office/word/2012/wordml" xmlns:w16cex="http://schemas.microsoft.com/office/word/2018/wordml/cex" xmlns:w16cid="http://schemas.microsoft.com/office/word/2016/wordml/cid" xmlns:w16="http://schemas.microsoft.com/office/word/2018/wordml" xmlns:w16sdtdh="http://schemas.microsoft.com/office/word/2020/wordml/sdtdatahash" xmlns:w16se="http://schemas.microsoft.com/office/word/2015/wordml/symex" xmlns:wpg="http://schemas.microsoft.com/office/word/2010/wordprocessingGroup" xmlns:wpi="http://schemas.microsoft.com/office/word/2010/wordprocessingInk" xmlns:wne="http://schemas.microsoft.com/office/word/2006/wordml" xmlns:wps="http://schemas.microsoft.com/office/word/2010/wordprocessingShape" mc:Ignorable="w14 w15 w16se w16cid w16 w16cex w16sdtdh wp14">
   <w:body>
+    <w:p>
+      <w:pPr>
+        <w:spacing w:before="360" w:after="120" w:line="240" w:lineRule="auto"/>
+        <w:outlineLvl w:val="1"/>
+        <w:rPr>
+          <w:rFonts w:ascii="Times New Roman" w:eastAsia="Times New Roman" w:hAnsi="Times New Roman" w:cs="Times New Roman"/>
+          <w:b/>
+          <w:bCs/>
+          <w:sz w:val="36"/>
+          <w:szCs w:val="36"/>
+        </w:rPr>
+      </w:pPr>
+      <w:r>
+        <w:rPr>
+          <w:rFonts w:ascii="Arial" w:eastAsia="Times New Roman" w:hAnsi="Arial" w:cs="Arial"/>
+          <w:color w:val="000000"/>
+          <w:sz w:val="24"/>
+          <w:szCs w:val="24"/>
+        </w:rPr>
+        <w:t>Anexo 8. Listado de los Elementos a Modificar</w:t>
+      </w:r>
+      <w:r>
+        <w:rPr>
+          <w:rFonts w:ascii="Arial" w:eastAsia="Times New Roman" w:hAnsi="Arial" w:cs="Arial"/>
+          <w:color w:val="000000"/>
+          <w:sz w:val="28"/>
+          <w:szCs w:val="28"/>
+        </w:rPr>
+        <w:t> </w:t>
+      </w:r>
+    </w:p>
     <w:tbl>
       <w:tblPr>
         <w:tblW w:w="0" w:type="auto"/>
@@ -15,15 +46,15 @@
       </w:tblPr>
       <w:tblGrid>
         <w:gridCol w:w="750"/>
-        <w:gridCol w:w="1573"/>
-        <w:gridCol w:w="1615"/>
-        <w:gridCol w:w="1913"/>
-        <w:gridCol w:w="1813"/>
+        <w:gridCol w:w="1742"/>
+        <w:gridCol w:w="1546"/>
+        <w:gridCol w:w="1929"/>
+        <w:gridCol w:w="1697"/>
         <w:gridCol w:w="1154"/>
       </w:tblGrid>
       <w:tr>
         <w:trPr>
-          <w:trHeight w:val="283"/>
+          <w:trHeight w:val="420"/>
         </w:trPr>
         <w:tc>
           <w:tcPr>
@@ -41,7 +72,6 @@
               <w:bottom w:w="100" w:type="dxa"/>
               <w:right w:w="100" w:type="dxa"/>
             </w:tcMar>
-            <w:vAlign w:val="center"/>
             <w:hideMark/>
           </w:tcPr>
           <w:p>
@@ -52,7 +82,6 @@
                 <w:rFonts w:ascii="Times New Roman" w:eastAsia="Times New Roman" w:hAnsi="Times New Roman" w:cs="Times New Roman"/>
                 <w:sz w:val="24"/>
                 <w:szCs w:val="24"/>
-                <w:lang w:eastAsia="es-MX"/>
               </w:rPr>
             </w:pPr>
             <w:r>
@@ -61,7 +90,6 @@
                 <w:b/>
                 <w:bCs/>
                 <w:color w:val="000000"/>
-                <w:lang w:eastAsia="es-MX"/>
               </w:rPr>
               <w:t>Listado de los Elementos a Modificar</w:t>
             </w:r>
@@ -70,7 +98,7 @@
       </w:tr>
       <w:tr>
         <w:trPr>
-          <w:trHeight w:val="283"/>
+          <w:trHeight w:val="420"/>
         </w:trPr>
         <w:tc>
           <w:tcPr>
@@ -88,17 +116,15 @@
               <w:bottom w:w="100" w:type="dxa"/>
               <w:right w:w="100" w:type="dxa"/>
             </w:tcMar>
-            <w:vAlign w:val="center"/>
-            <w:hideMark/>
-          </w:tcPr>
-          <w:p>
-            <w:pPr>
-              <w:spacing w:after="0" w:line="240" w:lineRule="auto"/>
-              <w:rPr>
-                <w:rFonts w:ascii="Times New Roman" w:eastAsia="Times New Roman" w:hAnsi="Times New Roman" w:cs="Times New Roman"/>
-                <w:sz w:val="24"/>
-                <w:szCs w:val="24"/>
-                <w:lang w:eastAsia="es-MX"/>
+            <w:hideMark/>
+          </w:tcPr>
+          <w:p>
+            <w:pPr>
+              <w:spacing w:after="0" w:line="240" w:lineRule="auto"/>
+              <w:rPr>
+                <w:rFonts w:ascii="Times New Roman" w:eastAsia="Times New Roman" w:hAnsi="Times New Roman" w:cs="Times New Roman"/>
+                <w:sz w:val="24"/>
+                <w:szCs w:val="24"/>
               </w:rPr>
             </w:pPr>
             <w:r>
@@ -107,16 +133,40 @@
                 <w:b/>
                 <w:bCs/>
                 <w:color w:val="000000"/>
-                <w:lang w:eastAsia="es-MX"/>
-              </w:rPr>
-              <w:t>Nombre del sistema:</w:t>
+              </w:rPr>
+              <w:t xml:space="preserve">Nombre del sistema: </w:t>
+            </w:r>
+            <w:proofErr w:type="spellStart"/>
+            <w:r>
+              <w:rPr>
+                <w:rFonts w:ascii="Arial" w:eastAsia="Times New Roman" w:hAnsi="Arial" w:cs="Arial"/>
+                <w:i/>
+                <w:iCs/>
+                <w:color w:val="000000"/>
+              </w:rPr>
+              <w:t>VetPe</w:t>
+            </w:r>
+            <w:r>
+              <w:rPr>
+                <w:rFonts w:ascii="Arial" w:eastAsia="Times New Roman" w:hAnsi="Arial" w:cs="Arial"/>
+                <w:color w:val="000000"/>
+              </w:rPr>
+              <w:t>t</w:t>
+            </w:r>
+            <w:proofErr w:type="spellEnd"/>
+            <w:r>
+              <w:rPr>
+                <w:rFonts w:ascii="Arial" w:eastAsia="Times New Roman" w:hAnsi="Arial" w:cs="Arial"/>
+                <w:color w:val="000000"/>
+              </w:rPr>
+              <w:t xml:space="preserve"> módulo de E-Commerce</w:t>
             </w:r>
           </w:p>
         </w:tc>
       </w:tr>
       <w:tr>
         <w:trPr>
-          <w:trHeight w:val="283"/>
+          <w:trHeight w:val="420"/>
         </w:trPr>
         <w:tc>
           <w:tcPr>
@@ -134,17 +184,15 @@
               <w:bottom w:w="100" w:type="dxa"/>
               <w:right w:w="100" w:type="dxa"/>
             </w:tcMar>
-            <w:vAlign w:val="center"/>
-            <w:hideMark/>
-          </w:tcPr>
-          <w:p>
-            <w:pPr>
-              <w:spacing w:after="0" w:line="240" w:lineRule="auto"/>
-              <w:rPr>
-                <w:rFonts w:ascii="Times New Roman" w:eastAsia="Times New Roman" w:hAnsi="Times New Roman" w:cs="Times New Roman"/>
-                <w:sz w:val="24"/>
-                <w:szCs w:val="24"/>
-                <w:lang w:eastAsia="es-MX"/>
+            <w:hideMark/>
+          </w:tcPr>
+          <w:p>
+            <w:pPr>
+              <w:spacing w:after="0" w:line="240" w:lineRule="auto"/>
+              <w:rPr>
+                <w:rFonts w:ascii="Times New Roman" w:eastAsia="Times New Roman" w:hAnsi="Times New Roman" w:cs="Times New Roman"/>
+                <w:sz w:val="24"/>
+                <w:szCs w:val="24"/>
               </w:rPr>
             </w:pPr>
             <w:r>
@@ -153,17 +201,29 @@
                 <w:b/>
                 <w:bCs/>
                 <w:color w:val="000000"/>
-                <w:lang w:eastAsia="es-MX"/>
-              </w:rPr>
-              <w:t>Mantenedor:</w:t>
-            </w:r>
+              </w:rPr>
+              <w:t xml:space="preserve">Mantenedor: </w:t>
+            </w:r>
+            <w:r>
+              <w:rPr>
+                <w:rFonts w:ascii="Arial" w:eastAsia="Times New Roman" w:hAnsi="Arial" w:cs="Arial"/>
+                <w:color w:val="000000"/>
+              </w:rPr>
+              <w:t xml:space="preserve">Hebert Negrón May y Vianey Martínez </w:t>
+            </w:r>
+            <w:proofErr w:type="spellStart"/>
+            <w:r>
+              <w:rPr>
+                <w:rFonts w:ascii="Arial" w:eastAsia="Times New Roman" w:hAnsi="Arial" w:cs="Arial"/>
+                <w:color w:val="000000"/>
+              </w:rPr>
+              <w:t>Olague</w:t>
+            </w:r>
+            <w:proofErr w:type="spellEnd"/>
           </w:p>
         </w:tc>
       </w:tr>
       <w:tr>
-        <w:trPr>
-          <w:trHeight w:val="283"/>
-        </w:trPr>
         <w:tc>
           <w:tcPr>
             <w:tcW w:w="0" w:type="auto"/>
@@ -190,7 +250,6 @@
                 <w:rFonts w:ascii="Times New Roman" w:eastAsia="Times New Roman" w:hAnsi="Times New Roman" w:cs="Times New Roman"/>
                 <w:sz w:val="24"/>
                 <w:szCs w:val="24"/>
-                <w:lang w:eastAsia="es-MX"/>
               </w:rPr>
             </w:pPr>
             <w:proofErr w:type="spellStart"/>
@@ -200,7 +259,6 @@
                 <w:b/>
                 <w:bCs/>
                 <w:color w:val="000000"/>
-                <w:lang w:eastAsia="es-MX"/>
               </w:rPr>
               <w:t>Num</w:t>
             </w:r>
@@ -211,7 +269,6 @@
                 <w:b/>
                 <w:bCs/>
                 <w:color w:val="000000"/>
-                <w:lang w:eastAsia="es-MX"/>
               </w:rPr>
               <w:t>.</w:t>
             </w:r>
@@ -243,21 +300,17 @@
                 <w:rFonts w:ascii="Times New Roman" w:eastAsia="Times New Roman" w:hAnsi="Times New Roman" w:cs="Times New Roman"/>
                 <w:sz w:val="24"/>
                 <w:szCs w:val="24"/>
-                <w:lang w:eastAsia="es-MX"/>
-              </w:rPr>
-            </w:pPr>
-            <w:proofErr w:type="gramStart"/>
+              </w:rPr>
+            </w:pPr>
             <w:r>
               <w:rPr>
                 <w:rFonts w:ascii="Arial" w:eastAsia="Times New Roman" w:hAnsi="Arial" w:cs="Arial"/>
                 <w:b/>
                 <w:bCs/>
                 <w:color w:val="000000"/>
-                <w:lang w:eastAsia="es-MX"/>
               </w:rPr>
               <w:t>Elemento a ser modificado</w:t>
             </w:r>
-            <w:proofErr w:type="gramEnd"/>
           </w:p>
         </w:tc>
         <w:tc>
@@ -286,7 +339,6 @@
                 <w:rFonts w:ascii="Times New Roman" w:eastAsia="Times New Roman" w:hAnsi="Times New Roman" w:cs="Times New Roman"/>
                 <w:sz w:val="24"/>
                 <w:szCs w:val="24"/>
-                <w:lang w:eastAsia="es-MX"/>
               </w:rPr>
             </w:pPr>
             <w:r>
@@ -295,7 +347,6 @@
                 <w:b/>
                 <w:bCs/>
                 <w:color w:val="000000"/>
-                <w:lang w:eastAsia="es-MX"/>
               </w:rPr>
               <w:t>Capa de la arquitectura</w:t>
             </w:r>
@@ -327,7 +378,6 @@
                 <w:rFonts w:ascii="Times New Roman" w:eastAsia="Times New Roman" w:hAnsi="Times New Roman" w:cs="Times New Roman"/>
                 <w:sz w:val="24"/>
                 <w:szCs w:val="24"/>
-                <w:lang w:eastAsia="es-MX"/>
               </w:rPr>
             </w:pPr>
             <w:r>
@@ -336,7 +386,6 @@
                 <w:b/>
                 <w:bCs/>
                 <w:color w:val="000000"/>
-                <w:lang w:eastAsia="es-MX"/>
               </w:rPr>
               <w:t>Descripción de la modificación a realizar</w:t>
             </w:r>
@@ -368,7 +417,6 @@
                 <w:rFonts w:ascii="Times New Roman" w:eastAsia="Times New Roman" w:hAnsi="Times New Roman" w:cs="Times New Roman"/>
                 <w:sz w:val="24"/>
                 <w:szCs w:val="24"/>
-                <w:lang w:eastAsia="es-MX"/>
               </w:rPr>
             </w:pPr>
             <w:r>
@@ -377,7 +425,6 @@
                 <w:b/>
                 <w:bCs/>
                 <w:color w:val="000000"/>
-                <w:lang w:eastAsia="es-MX"/>
               </w:rPr>
               <w:t>Responsable de la modificación</w:t>
             </w:r>
@@ -409,7 +456,6 @@
                 <w:rFonts w:ascii="Times New Roman" w:eastAsia="Times New Roman" w:hAnsi="Times New Roman" w:cs="Times New Roman"/>
                 <w:sz w:val="24"/>
                 <w:szCs w:val="24"/>
-                <w:lang w:eastAsia="es-MX"/>
               </w:rPr>
             </w:pPr>
             <w:r>
@@ -418,7 +464,6 @@
                 <w:b/>
                 <w:bCs/>
                 <w:color w:val="000000"/>
-                <w:lang w:eastAsia="es-MX"/>
               </w:rPr>
               <w:t>Duración</w:t>
             </w:r>
@@ -426,555 +471,694 @@
         </w:tc>
       </w:tr>
       <w:tr>
-        <w:trPr>
-          <w:trHeight w:val="283"/>
-        </w:trPr>
-        <w:tc>
-          <w:tcPr>
-            <w:tcW w:w="0" w:type="auto"/>
-            <w:tcBorders>
-              <w:top w:val="single" w:sz="8" w:space="0" w:color="000000"/>
-              <w:left w:val="single" w:sz="8" w:space="0" w:color="000000"/>
-              <w:bottom w:val="single" w:sz="8" w:space="0" w:color="000000"/>
-              <w:right w:val="single" w:sz="8" w:space="0" w:color="000000"/>
-            </w:tcBorders>
-            <w:tcMar>
-              <w:top w:w="100" w:type="dxa"/>
-              <w:left w:w="100" w:type="dxa"/>
-              <w:bottom w:w="100" w:type="dxa"/>
-              <w:right w:w="100" w:type="dxa"/>
-            </w:tcMar>
-            <w:vAlign w:val="center"/>
-            <w:hideMark/>
-          </w:tcPr>
-          <w:p>
-            <w:pPr>
-              <w:spacing w:after="0" w:line="240" w:lineRule="auto"/>
-              <w:rPr>
-                <w:rFonts w:ascii="Times New Roman" w:eastAsia="Times New Roman" w:hAnsi="Times New Roman" w:cs="Times New Roman"/>
-                <w:sz w:val="24"/>
-                <w:szCs w:val="24"/>
-                <w:lang w:eastAsia="es-MX"/>
-              </w:rPr>
-            </w:pPr>
-          </w:p>
-        </w:tc>
-        <w:tc>
-          <w:tcPr>
-            <w:tcW w:w="0" w:type="auto"/>
-            <w:tcBorders>
-              <w:top w:val="single" w:sz="8" w:space="0" w:color="000000"/>
-              <w:left w:val="single" w:sz="8" w:space="0" w:color="000000"/>
-              <w:bottom w:val="single" w:sz="8" w:space="0" w:color="000000"/>
-              <w:right w:val="single" w:sz="8" w:space="0" w:color="000000"/>
-            </w:tcBorders>
-            <w:tcMar>
-              <w:top w:w="100" w:type="dxa"/>
-              <w:left w:w="100" w:type="dxa"/>
-              <w:bottom w:w="100" w:type="dxa"/>
-              <w:right w:w="100" w:type="dxa"/>
-            </w:tcMar>
-            <w:vAlign w:val="center"/>
-            <w:hideMark/>
-          </w:tcPr>
-          <w:p>
-            <w:pPr>
-              <w:spacing w:after="0" w:line="240" w:lineRule="auto"/>
-              <w:rPr>
-                <w:rFonts w:ascii="Times New Roman" w:eastAsia="Times New Roman" w:hAnsi="Times New Roman" w:cs="Times New Roman"/>
-                <w:sz w:val="24"/>
-                <w:szCs w:val="24"/>
-                <w:lang w:eastAsia="es-MX"/>
-              </w:rPr>
-            </w:pPr>
-          </w:p>
-        </w:tc>
-        <w:tc>
-          <w:tcPr>
-            <w:tcW w:w="0" w:type="auto"/>
-            <w:tcBorders>
-              <w:top w:val="single" w:sz="8" w:space="0" w:color="000000"/>
-              <w:left w:val="single" w:sz="8" w:space="0" w:color="000000"/>
-              <w:bottom w:val="single" w:sz="8" w:space="0" w:color="000000"/>
-              <w:right w:val="single" w:sz="8" w:space="0" w:color="000000"/>
-            </w:tcBorders>
-            <w:tcMar>
-              <w:top w:w="100" w:type="dxa"/>
-              <w:left w:w="100" w:type="dxa"/>
-              <w:bottom w:w="100" w:type="dxa"/>
-              <w:right w:w="100" w:type="dxa"/>
-            </w:tcMar>
-            <w:vAlign w:val="center"/>
-            <w:hideMark/>
-          </w:tcPr>
-          <w:p>
-            <w:pPr>
-              <w:spacing w:after="0" w:line="240" w:lineRule="auto"/>
-              <w:rPr>
-                <w:rFonts w:ascii="Times New Roman" w:eastAsia="Times New Roman" w:hAnsi="Times New Roman" w:cs="Times New Roman"/>
-                <w:sz w:val="24"/>
-                <w:szCs w:val="24"/>
-                <w:lang w:eastAsia="es-MX"/>
-              </w:rPr>
-            </w:pPr>
-          </w:p>
-        </w:tc>
-        <w:tc>
-          <w:tcPr>
-            <w:tcW w:w="0" w:type="auto"/>
-            <w:tcBorders>
-              <w:top w:val="single" w:sz="8" w:space="0" w:color="000000"/>
-              <w:left w:val="single" w:sz="8" w:space="0" w:color="000000"/>
-              <w:bottom w:val="single" w:sz="8" w:space="0" w:color="000000"/>
-              <w:right w:val="single" w:sz="8" w:space="0" w:color="000000"/>
-            </w:tcBorders>
-            <w:tcMar>
-              <w:top w:w="100" w:type="dxa"/>
-              <w:left w:w="100" w:type="dxa"/>
-              <w:bottom w:w="100" w:type="dxa"/>
-              <w:right w:w="100" w:type="dxa"/>
-            </w:tcMar>
-            <w:vAlign w:val="center"/>
-            <w:hideMark/>
-          </w:tcPr>
-          <w:p>
-            <w:pPr>
-              <w:spacing w:after="0" w:line="240" w:lineRule="auto"/>
-              <w:rPr>
-                <w:rFonts w:ascii="Times New Roman" w:eastAsia="Times New Roman" w:hAnsi="Times New Roman" w:cs="Times New Roman"/>
-                <w:sz w:val="24"/>
-                <w:szCs w:val="24"/>
-                <w:lang w:eastAsia="es-MX"/>
-              </w:rPr>
-            </w:pPr>
-          </w:p>
-        </w:tc>
-        <w:tc>
-          <w:tcPr>
-            <w:tcW w:w="0" w:type="auto"/>
-            <w:tcBorders>
-              <w:top w:val="single" w:sz="8" w:space="0" w:color="000000"/>
-              <w:left w:val="single" w:sz="8" w:space="0" w:color="000000"/>
-              <w:bottom w:val="single" w:sz="8" w:space="0" w:color="000000"/>
-              <w:right w:val="single" w:sz="8" w:space="0" w:color="000000"/>
-            </w:tcBorders>
-            <w:tcMar>
-              <w:top w:w="100" w:type="dxa"/>
-              <w:left w:w="100" w:type="dxa"/>
-              <w:bottom w:w="100" w:type="dxa"/>
-              <w:right w:w="100" w:type="dxa"/>
-            </w:tcMar>
-            <w:vAlign w:val="center"/>
-            <w:hideMark/>
-          </w:tcPr>
-          <w:p>
-            <w:pPr>
-              <w:spacing w:after="0" w:line="240" w:lineRule="auto"/>
-              <w:rPr>
-                <w:rFonts w:ascii="Times New Roman" w:eastAsia="Times New Roman" w:hAnsi="Times New Roman" w:cs="Times New Roman"/>
-                <w:sz w:val="24"/>
-                <w:szCs w:val="24"/>
-                <w:lang w:eastAsia="es-MX"/>
-              </w:rPr>
-            </w:pPr>
-          </w:p>
-        </w:tc>
-        <w:tc>
-          <w:tcPr>
-            <w:tcW w:w="0" w:type="auto"/>
-            <w:tcBorders>
-              <w:top w:val="single" w:sz="8" w:space="0" w:color="000000"/>
-              <w:left w:val="single" w:sz="8" w:space="0" w:color="000000"/>
-              <w:bottom w:val="single" w:sz="8" w:space="0" w:color="000000"/>
-              <w:right w:val="single" w:sz="8" w:space="0" w:color="000000"/>
-            </w:tcBorders>
-            <w:tcMar>
-              <w:top w:w="100" w:type="dxa"/>
-              <w:left w:w="100" w:type="dxa"/>
-              <w:bottom w:w="100" w:type="dxa"/>
-              <w:right w:w="100" w:type="dxa"/>
-            </w:tcMar>
-            <w:vAlign w:val="center"/>
-            <w:hideMark/>
-          </w:tcPr>
-          <w:p>
-            <w:pPr>
-              <w:spacing w:after="0" w:line="240" w:lineRule="auto"/>
-              <w:rPr>
-                <w:rFonts w:ascii="Times New Roman" w:eastAsia="Times New Roman" w:hAnsi="Times New Roman" w:cs="Times New Roman"/>
-                <w:sz w:val="24"/>
-                <w:szCs w:val="24"/>
-                <w:lang w:eastAsia="es-MX"/>
-              </w:rPr>
-            </w:pPr>
+        <w:tc>
+          <w:tcPr>
+            <w:tcW w:w="0" w:type="auto"/>
+            <w:tcBorders>
+              <w:top w:val="single" w:sz="8" w:space="0" w:color="000000"/>
+              <w:left w:val="single" w:sz="8" w:space="0" w:color="000000"/>
+              <w:bottom w:val="single" w:sz="8" w:space="0" w:color="000000"/>
+              <w:right w:val="single" w:sz="8" w:space="0" w:color="000000"/>
+            </w:tcBorders>
+            <w:tcMar>
+              <w:top w:w="100" w:type="dxa"/>
+              <w:left w:w="100" w:type="dxa"/>
+              <w:bottom w:w="100" w:type="dxa"/>
+              <w:right w:w="100" w:type="dxa"/>
+            </w:tcMar>
+            <w:hideMark/>
+          </w:tcPr>
+          <w:p>
+            <w:pPr>
+              <w:spacing w:after="0" w:line="240" w:lineRule="auto"/>
+              <w:jc w:val="center"/>
+              <w:rPr>
+                <w:rFonts w:ascii="Times New Roman" w:eastAsia="Times New Roman" w:hAnsi="Times New Roman" w:cs="Times New Roman"/>
+                <w:sz w:val="24"/>
+                <w:szCs w:val="24"/>
+              </w:rPr>
+            </w:pPr>
+            <w:r>
+              <w:rPr>
+                <w:rFonts w:ascii="Arial" w:eastAsia="Times New Roman" w:hAnsi="Arial" w:cs="Arial"/>
+                <w:color w:val="000000"/>
+              </w:rPr>
+              <w:t>1</w:t>
+            </w:r>
+          </w:p>
+        </w:tc>
+        <w:tc>
+          <w:tcPr>
+            <w:tcW w:w="0" w:type="auto"/>
+            <w:tcBorders>
+              <w:top w:val="single" w:sz="8" w:space="0" w:color="000000"/>
+              <w:left w:val="single" w:sz="8" w:space="0" w:color="000000"/>
+              <w:bottom w:val="single" w:sz="8" w:space="0" w:color="000000"/>
+              <w:right w:val="single" w:sz="8" w:space="0" w:color="000000"/>
+            </w:tcBorders>
+            <w:tcMar>
+              <w:top w:w="100" w:type="dxa"/>
+              <w:left w:w="100" w:type="dxa"/>
+              <w:bottom w:w="100" w:type="dxa"/>
+              <w:right w:w="100" w:type="dxa"/>
+            </w:tcMar>
+            <w:hideMark/>
+          </w:tcPr>
+          <w:p>
+            <w:pPr>
+              <w:spacing w:after="0" w:line="240" w:lineRule="auto"/>
+              <w:jc w:val="center"/>
+              <w:rPr>
+                <w:rFonts w:ascii="Times New Roman" w:eastAsia="Times New Roman" w:hAnsi="Times New Roman" w:cs="Times New Roman"/>
+                <w:sz w:val="24"/>
+                <w:szCs w:val="24"/>
+              </w:rPr>
+            </w:pPr>
+            <w:r>
+              <w:rPr>
+                <w:rFonts w:ascii="Arial" w:eastAsia="Times New Roman" w:hAnsi="Arial" w:cs="Arial"/>
+                <w:color w:val="000000"/>
+              </w:rPr>
+              <w:t xml:space="preserve">Elemento: </w:t>
+            </w:r>
+            <w:proofErr w:type="spellStart"/>
+            <w:r>
+              <w:rPr>
+                <w:rFonts w:ascii="Arial" w:eastAsia="Times New Roman" w:hAnsi="Arial" w:cs="Arial"/>
+                <w:color w:val="000000"/>
+              </w:rPr>
+              <w:t>Login</w:t>
+            </w:r>
+            <w:proofErr w:type="spellEnd"/>
+          </w:p>
+          <w:p>
+            <w:pPr>
+              <w:spacing w:after="0" w:line="240" w:lineRule="auto"/>
+              <w:rPr>
+                <w:rFonts w:ascii="Times New Roman" w:eastAsia="Times New Roman" w:hAnsi="Times New Roman" w:cs="Times New Roman"/>
+                <w:sz w:val="24"/>
+                <w:szCs w:val="24"/>
+              </w:rPr>
+            </w:pPr>
+            <w:r>
+              <w:rPr>
+                <w:rFonts w:ascii="Arial" w:eastAsia="Times New Roman" w:hAnsi="Arial" w:cs="Arial"/>
+                <w:color w:val="000000"/>
+              </w:rPr>
+              <w:t xml:space="preserve">Clases: login.js, </w:t>
+            </w:r>
+            <w:proofErr w:type="spellStart"/>
+            <w:r>
+              <w:rPr>
+                <w:rFonts w:ascii="Arial" w:eastAsia="Times New Roman" w:hAnsi="Arial" w:cs="Arial"/>
+                <w:color w:val="000000"/>
+              </w:rPr>
+              <w:t>VetPetDB</w:t>
+            </w:r>
+            <w:proofErr w:type="spellEnd"/>
+          </w:p>
+        </w:tc>
+        <w:tc>
+          <w:tcPr>
+            <w:tcW w:w="0" w:type="auto"/>
+            <w:tcBorders>
+              <w:top w:val="single" w:sz="8" w:space="0" w:color="000000"/>
+              <w:left w:val="single" w:sz="8" w:space="0" w:color="000000"/>
+              <w:bottom w:val="single" w:sz="8" w:space="0" w:color="000000"/>
+              <w:right w:val="single" w:sz="8" w:space="0" w:color="000000"/>
+            </w:tcBorders>
+            <w:tcMar>
+              <w:top w:w="100" w:type="dxa"/>
+              <w:left w:w="100" w:type="dxa"/>
+              <w:bottom w:w="100" w:type="dxa"/>
+              <w:right w:w="100" w:type="dxa"/>
+            </w:tcMar>
+            <w:hideMark/>
+          </w:tcPr>
+          <w:p>
+            <w:pPr>
+              <w:spacing w:after="0" w:line="240" w:lineRule="auto"/>
+              <w:jc w:val="center"/>
+              <w:rPr>
+                <w:rFonts w:ascii="Times New Roman" w:eastAsia="Times New Roman" w:hAnsi="Times New Roman" w:cs="Times New Roman"/>
+                <w:sz w:val="24"/>
+                <w:szCs w:val="24"/>
+              </w:rPr>
+            </w:pPr>
+            <w:r>
+              <w:rPr>
+                <w:rFonts w:ascii="Arial" w:eastAsia="Times New Roman" w:hAnsi="Arial" w:cs="Arial"/>
+                <w:color w:val="000000"/>
+              </w:rPr>
+              <w:t>Datos</w:t>
+            </w:r>
+          </w:p>
+        </w:tc>
+        <w:tc>
+          <w:tcPr>
+            <w:tcW w:w="0" w:type="auto"/>
+            <w:tcBorders>
+              <w:top w:val="single" w:sz="8" w:space="0" w:color="000000"/>
+              <w:left w:val="single" w:sz="8" w:space="0" w:color="000000"/>
+              <w:bottom w:val="single" w:sz="8" w:space="0" w:color="000000"/>
+              <w:right w:val="single" w:sz="8" w:space="0" w:color="000000"/>
+            </w:tcBorders>
+            <w:tcMar>
+              <w:top w:w="100" w:type="dxa"/>
+              <w:left w:w="100" w:type="dxa"/>
+              <w:bottom w:w="100" w:type="dxa"/>
+              <w:right w:w="100" w:type="dxa"/>
+            </w:tcMar>
+            <w:hideMark/>
+          </w:tcPr>
+          <w:p>
+            <w:pPr>
+              <w:spacing w:after="0" w:line="240" w:lineRule="auto"/>
+              <w:jc w:val="center"/>
+              <w:rPr>
+                <w:rFonts w:ascii="Times New Roman" w:eastAsia="Times New Roman" w:hAnsi="Times New Roman" w:cs="Times New Roman"/>
+                <w:sz w:val="24"/>
+                <w:szCs w:val="24"/>
+              </w:rPr>
+            </w:pPr>
+            <w:r>
+              <w:rPr>
+                <w:rFonts w:ascii="Arial" w:eastAsia="Times New Roman" w:hAnsi="Arial" w:cs="Arial"/>
+                <w:color w:val="000000"/>
+              </w:rPr>
+              <w:t>Registrar los datos obtenidos de la extensión en la base de datos.</w:t>
+            </w:r>
+          </w:p>
+        </w:tc>
+        <w:tc>
+          <w:tcPr>
+            <w:tcW w:w="0" w:type="auto"/>
+            <w:tcBorders>
+              <w:top w:val="single" w:sz="8" w:space="0" w:color="000000"/>
+              <w:left w:val="single" w:sz="8" w:space="0" w:color="000000"/>
+              <w:bottom w:val="single" w:sz="8" w:space="0" w:color="000000"/>
+              <w:right w:val="single" w:sz="8" w:space="0" w:color="000000"/>
+            </w:tcBorders>
+            <w:tcMar>
+              <w:top w:w="100" w:type="dxa"/>
+              <w:left w:w="100" w:type="dxa"/>
+              <w:bottom w:w="100" w:type="dxa"/>
+              <w:right w:w="100" w:type="dxa"/>
+            </w:tcMar>
+            <w:hideMark/>
+          </w:tcPr>
+          <w:p>
+            <w:pPr>
+              <w:spacing w:after="0" w:line="240" w:lineRule="auto"/>
+              <w:jc w:val="center"/>
+              <w:rPr>
+                <w:rFonts w:ascii="Times New Roman" w:eastAsia="Times New Roman" w:hAnsi="Times New Roman" w:cs="Times New Roman"/>
+                <w:sz w:val="24"/>
+                <w:szCs w:val="24"/>
+              </w:rPr>
+            </w:pPr>
+            <w:r>
+              <w:rPr>
+                <w:rFonts w:ascii="Arial" w:eastAsia="Times New Roman" w:hAnsi="Arial" w:cs="Arial"/>
+                <w:color w:val="000000"/>
+              </w:rPr>
+              <w:t xml:space="preserve">Vianey Martínez </w:t>
+            </w:r>
+            <w:proofErr w:type="spellStart"/>
+            <w:r>
+              <w:rPr>
+                <w:rFonts w:ascii="Arial" w:eastAsia="Times New Roman" w:hAnsi="Arial" w:cs="Arial"/>
+                <w:color w:val="000000"/>
+              </w:rPr>
+              <w:t>Olague</w:t>
+            </w:r>
+            <w:proofErr w:type="spellEnd"/>
+          </w:p>
+        </w:tc>
+        <w:tc>
+          <w:tcPr>
+            <w:tcW w:w="0" w:type="auto"/>
+            <w:tcBorders>
+              <w:top w:val="single" w:sz="8" w:space="0" w:color="000000"/>
+              <w:left w:val="single" w:sz="8" w:space="0" w:color="000000"/>
+              <w:bottom w:val="single" w:sz="8" w:space="0" w:color="000000"/>
+              <w:right w:val="single" w:sz="8" w:space="0" w:color="000000"/>
+            </w:tcBorders>
+            <w:tcMar>
+              <w:top w:w="100" w:type="dxa"/>
+              <w:left w:w="100" w:type="dxa"/>
+              <w:bottom w:w="100" w:type="dxa"/>
+              <w:right w:w="100" w:type="dxa"/>
+            </w:tcMar>
+            <w:hideMark/>
+          </w:tcPr>
+          <w:p>
+            <w:pPr>
+              <w:spacing w:after="0" w:line="240" w:lineRule="auto"/>
+              <w:jc w:val="center"/>
+              <w:rPr>
+                <w:rFonts w:ascii="Times New Roman" w:eastAsia="Times New Roman" w:hAnsi="Times New Roman" w:cs="Times New Roman"/>
+                <w:sz w:val="24"/>
+                <w:szCs w:val="24"/>
+              </w:rPr>
+            </w:pPr>
+            <w:r>
+              <w:rPr>
+                <w:rFonts w:ascii="Arial" w:eastAsia="Times New Roman" w:hAnsi="Arial" w:cs="Arial"/>
+                <w:color w:val="000000"/>
+              </w:rPr>
+              <w:t xml:space="preserve">24 </w:t>
+            </w:r>
+            <w:proofErr w:type="spellStart"/>
+            <w:r>
+              <w:rPr>
+                <w:rFonts w:ascii="Arial" w:eastAsia="Times New Roman" w:hAnsi="Arial" w:cs="Arial"/>
+                <w:color w:val="000000"/>
+              </w:rPr>
+              <w:t>hrs</w:t>
+            </w:r>
+            <w:proofErr w:type="spellEnd"/>
           </w:p>
         </w:tc>
       </w:tr>
       <w:tr>
-        <w:trPr>
-          <w:trHeight w:val="283"/>
-        </w:trPr>
-        <w:tc>
-          <w:tcPr>
-            <w:tcW w:w="0" w:type="auto"/>
-            <w:tcBorders>
-              <w:top w:val="single" w:sz="8" w:space="0" w:color="000000"/>
-              <w:left w:val="single" w:sz="8" w:space="0" w:color="000000"/>
-              <w:bottom w:val="single" w:sz="8" w:space="0" w:color="000000"/>
-              <w:right w:val="single" w:sz="8" w:space="0" w:color="000000"/>
-            </w:tcBorders>
-            <w:tcMar>
-              <w:top w:w="100" w:type="dxa"/>
-              <w:left w:w="100" w:type="dxa"/>
-              <w:bottom w:w="100" w:type="dxa"/>
-              <w:right w:w="100" w:type="dxa"/>
-            </w:tcMar>
-            <w:vAlign w:val="center"/>
-            <w:hideMark/>
-          </w:tcPr>
-          <w:p>
-            <w:pPr>
-              <w:spacing w:after="0" w:line="240" w:lineRule="auto"/>
-              <w:rPr>
-                <w:rFonts w:ascii="Times New Roman" w:eastAsia="Times New Roman" w:hAnsi="Times New Roman" w:cs="Times New Roman"/>
-                <w:sz w:val="24"/>
-                <w:szCs w:val="24"/>
-                <w:lang w:eastAsia="es-MX"/>
-              </w:rPr>
-            </w:pPr>
-          </w:p>
-        </w:tc>
-        <w:tc>
-          <w:tcPr>
-            <w:tcW w:w="0" w:type="auto"/>
-            <w:tcBorders>
-              <w:top w:val="single" w:sz="8" w:space="0" w:color="000000"/>
-              <w:left w:val="single" w:sz="8" w:space="0" w:color="000000"/>
-              <w:bottom w:val="single" w:sz="8" w:space="0" w:color="000000"/>
-              <w:right w:val="single" w:sz="8" w:space="0" w:color="000000"/>
-            </w:tcBorders>
-            <w:tcMar>
-              <w:top w:w="100" w:type="dxa"/>
-              <w:left w:w="100" w:type="dxa"/>
-              <w:bottom w:w="100" w:type="dxa"/>
-              <w:right w:w="100" w:type="dxa"/>
-            </w:tcMar>
-            <w:vAlign w:val="center"/>
-            <w:hideMark/>
-          </w:tcPr>
-          <w:p>
-            <w:pPr>
-              <w:spacing w:after="0" w:line="240" w:lineRule="auto"/>
-              <w:rPr>
-                <w:rFonts w:ascii="Times New Roman" w:eastAsia="Times New Roman" w:hAnsi="Times New Roman" w:cs="Times New Roman"/>
-                <w:sz w:val="24"/>
-                <w:szCs w:val="24"/>
-                <w:lang w:eastAsia="es-MX"/>
-              </w:rPr>
-            </w:pPr>
-          </w:p>
-        </w:tc>
-        <w:tc>
-          <w:tcPr>
-            <w:tcW w:w="0" w:type="auto"/>
-            <w:tcBorders>
-              <w:top w:val="single" w:sz="8" w:space="0" w:color="000000"/>
-              <w:left w:val="single" w:sz="8" w:space="0" w:color="000000"/>
-              <w:bottom w:val="single" w:sz="8" w:space="0" w:color="000000"/>
-              <w:right w:val="single" w:sz="8" w:space="0" w:color="000000"/>
-            </w:tcBorders>
-            <w:tcMar>
-              <w:top w:w="100" w:type="dxa"/>
-              <w:left w:w="100" w:type="dxa"/>
-              <w:bottom w:w="100" w:type="dxa"/>
-              <w:right w:w="100" w:type="dxa"/>
-            </w:tcMar>
-            <w:vAlign w:val="center"/>
-            <w:hideMark/>
-          </w:tcPr>
-          <w:p>
-            <w:pPr>
-              <w:spacing w:after="0" w:line="240" w:lineRule="auto"/>
-              <w:rPr>
-                <w:rFonts w:ascii="Times New Roman" w:eastAsia="Times New Roman" w:hAnsi="Times New Roman" w:cs="Times New Roman"/>
-                <w:sz w:val="24"/>
-                <w:szCs w:val="24"/>
-                <w:lang w:eastAsia="es-MX"/>
-              </w:rPr>
-            </w:pPr>
-          </w:p>
-        </w:tc>
-        <w:tc>
-          <w:tcPr>
-            <w:tcW w:w="0" w:type="auto"/>
-            <w:tcBorders>
-              <w:top w:val="single" w:sz="8" w:space="0" w:color="000000"/>
-              <w:left w:val="single" w:sz="8" w:space="0" w:color="000000"/>
-              <w:bottom w:val="single" w:sz="8" w:space="0" w:color="000000"/>
-              <w:right w:val="single" w:sz="8" w:space="0" w:color="000000"/>
-            </w:tcBorders>
-            <w:tcMar>
-              <w:top w:w="100" w:type="dxa"/>
-              <w:left w:w="100" w:type="dxa"/>
-              <w:bottom w:w="100" w:type="dxa"/>
-              <w:right w:w="100" w:type="dxa"/>
-            </w:tcMar>
-            <w:vAlign w:val="center"/>
-            <w:hideMark/>
-          </w:tcPr>
-          <w:p>
-            <w:pPr>
-              <w:spacing w:after="0" w:line="240" w:lineRule="auto"/>
-              <w:rPr>
-                <w:rFonts w:ascii="Times New Roman" w:eastAsia="Times New Roman" w:hAnsi="Times New Roman" w:cs="Times New Roman"/>
-                <w:sz w:val="24"/>
-                <w:szCs w:val="24"/>
-                <w:lang w:eastAsia="es-MX"/>
-              </w:rPr>
-            </w:pPr>
-          </w:p>
-        </w:tc>
-        <w:tc>
-          <w:tcPr>
-            <w:tcW w:w="0" w:type="auto"/>
-            <w:tcBorders>
-              <w:top w:val="single" w:sz="8" w:space="0" w:color="000000"/>
-              <w:left w:val="single" w:sz="8" w:space="0" w:color="000000"/>
-              <w:bottom w:val="single" w:sz="8" w:space="0" w:color="000000"/>
-              <w:right w:val="single" w:sz="8" w:space="0" w:color="000000"/>
-            </w:tcBorders>
-            <w:tcMar>
-              <w:top w:w="100" w:type="dxa"/>
-              <w:left w:w="100" w:type="dxa"/>
-              <w:bottom w:w="100" w:type="dxa"/>
-              <w:right w:w="100" w:type="dxa"/>
-            </w:tcMar>
-            <w:vAlign w:val="center"/>
-            <w:hideMark/>
-          </w:tcPr>
-          <w:p>
-            <w:pPr>
-              <w:spacing w:after="0" w:line="240" w:lineRule="auto"/>
-              <w:rPr>
-                <w:rFonts w:ascii="Times New Roman" w:eastAsia="Times New Roman" w:hAnsi="Times New Roman" w:cs="Times New Roman"/>
-                <w:sz w:val="24"/>
-                <w:szCs w:val="24"/>
-                <w:lang w:eastAsia="es-MX"/>
-              </w:rPr>
-            </w:pPr>
-          </w:p>
-        </w:tc>
-        <w:tc>
-          <w:tcPr>
-            <w:tcW w:w="0" w:type="auto"/>
-            <w:tcBorders>
-              <w:top w:val="single" w:sz="8" w:space="0" w:color="000000"/>
-              <w:left w:val="single" w:sz="8" w:space="0" w:color="000000"/>
-              <w:bottom w:val="single" w:sz="8" w:space="0" w:color="000000"/>
-              <w:right w:val="single" w:sz="8" w:space="0" w:color="000000"/>
-            </w:tcBorders>
-            <w:tcMar>
-              <w:top w:w="100" w:type="dxa"/>
-              <w:left w:w="100" w:type="dxa"/>
-              <w:bottom w:w="100" w:type="dxa"/>
-              <w:right w:w="100" w:type="dxa"/>
-            </w:tcMar>
-            <w:vAlign w:val="center"/>
-            <w:hideMark/>
-          </w:tcPr>
-          <w:p>
-            <w:pPr>
-              <w:spacing w:after="0" w:line="240" w:lineRule="auto"/>
-              <w:rPr>
-                <w:rFonts w:ascii="Times New Roman" w:eastAsia="Times New Roman" w:hAnsi="Times New Roman" w:cs="Times New Roman"/>
-                <w:sz w:val="24"/>
-                <w:szCs w:val="24"/>
-                <w:lang w:eastAsia="es-MX"/>
-              </w:rPr>
-            </w:pPr>
+        <w:tc>
+          <w:tcPr>
+            <w:tcW w:w="0" w:type="auto"/>
+            <w:tcBorders>
+              <w:top w:val="single" w:sz="8" w:space="0" w:color="000000"/>
+              <w:left w:val="single" w:sz="8" w:space="0" w:color="000000"/>
+              <w:bottom w:val="single" w:sz="8" w:space="0" w:color="000000"/>
+              <w:right w:val="single" w:sz="8" w:space="0" w:color="000000"/>
+            </w:tcBorders>
+            <w:tcMar>
+              <w:top w:w="100" w:type="dxa"/>
+              <w:left w:w="100" w:type="dxa"/>
+              <w:bottom w:w="100" w:type="dxa"/>
+              <w:right w:w="100" w:type="dxa"/>
+            </w:tcMar>
+            <w:hideMark/>
+          </w:tcPr>
+          <w:p>
+            <w:pPr>
+              <w:spacing w:after="0" w:line="240" w:lineRule="auto"/>
+              <w:jc w:val="center"/>
+              <w:rPr>
+                <w:rFonts w:ascii="Times New Roman" w:eastAsia="Times New Roman" w:hAnsi="Times New Roman" w:cs="Times New Roman"/>
+                <w:sz w:val="24"/>
+                <w:szCs w:val="24"/>
+              </w:rPr>
+            </w:pPr>
+            <w:r>
+              <w:rPr>
+                <w:rFonts w:ascii="Arial" w:eastAsia="Times New Roman" w:hAnsi="Arial" w:cs="Arial"/>
+                <w:color w:val="000000"/>
+              </w:rPr>
+              <w:t>2</w:t>
+            </w:r>
+          </w:p>
+        </w:tc>
+        <w:tc>
+          <w:tcPr>
+            <w:tcW w:w="0" w:type="auto"/>
+            <w:tcBorders>
+              <w:top w:val="single" w:sz="8" w:space="0" w:color="000000"/>
+              <w:left w:val="single" w:sz="8" w:space="0" w:color="000000"/>
+              <w:bottom w:val="single" w:sz="8" w:space="0" w:color="000000"/>
+              <w:right w:val="single" w:sz="8" w:space="0" w:color="000000"/>
+            </w:tcBorders>
+            <w:tcMar>
+              <w:top w:w="100" w:type="dxa"/>
+              <w:left w:w="100" w:type="dxa"/>
+              <w:bottom w:w="100" w:type="dxa"/>
+              <w:right w:w="100" w:type="dxa"/>
+            </w:tcMar>
+            <w:hideMark/>
+          </w:tcPr>
+          <w:p>
+            <w:pPr>
+              <w:spacing w:after="0" w:line="240" w:lineRule="auto"/>
+              <w:jc w:val="center"/>
+              <w:rPr>
+                <w:rFonts w:ascii="Times New Roman" w:eastAsia="Times New Roman" w:hAnsi="Times New Roman" w:cs="Times New Roman"/>
+                <w:sz w:val="24"/>
+                <w:szCs w:val="24"/>
+              </w:rPr>
+            </w:pPr>
+            <w:r>
+              <w:rPr>
+                <w:rFonts w:ascii="Arial" w:eastAsia="Times New Roman" w:hAnsi="Arial" w:cs="Arial"/>
+                <w:color w:val="000000"/>
+              </w:rPr>
+              <w:t xml:space="preserve">Elemento: </w:t>
+            </w:r>
+            <w:proofErr w:type="spellStart"/>
+            <w:r>
+              <w:rPr>
+                <w:rFonts w:ascii="Arial" w:eastAsia="Times New Roman" w:hAnsi="Arial" w:cs="Arial"/>
+                <w:color w:val="000000"/>
+              </w:rPr>
+              <w:t>Login</w:t>
+            </w:r>
+            <w:proofErr w:type="spellEnd"/>
+          </w:p>
+          <w:p>
+            <w:pPr>
+              <w:spacing w:after="0" w:line="240" w:lineRule="auto"/>
+              <w:rPr>
+                <w:rFonts w:ascii="Times New Roman" w:eastAsia="Times New Roman" w:hAnsi="Times New Roman" w:cs="Times New Roman"/>
+                <w:sz w:val="24"/>
+                <w:szCs w:val="24"/>
+              </w:rPr>
+            </w:pPr>
+            <w:r>
+              <w:rPr>
+                <w:rFonts w:ascii="Arial" w:eastAsia="Times New Roman" w:hAnsi="Arial" w:cs="Arial"/>
+                <w:color w:val="000000"/>
+              </w:rPr>
+              <w:t>Clases: LoginScreen.js</w:t>
+            </w:r>
+          </w:p>
+        </w:tc>
+        <w:tc>
+          <w:tcPr>
+            <w:tcW w:w="0" w:type="auto"/>
+            <w:tcBorders>
+              <w:top w:val="single" w:sz="8" w:space="0" w:color="000000"/>
+              <w:left w:val="single" w:sz="8" w:space="0" w:color="000000"/>
+              <w:bottom w:val="single" w:sz="8" w:space="0" w:color="000000"/>
+              <w:right w:val="single" w:sz="8" w:space="0" w:color="000000"/>
+            </w:tcBorders>
+            <w:tcMar>
+              <w:top w:w="100" w:type="dxa"/>
+              <w:left w:w="100" w:type="dxa"/>
+              <w:bottom w:w="100" w:type="dxa"/>
+              <w:right w:w="100" w:type="dxa"/>
+            </w:tcMar>
+            <w:hideMark/>
+          </w:tcPr>
+          <w:p>
+            <w:pPr>
+              <w:spacing w:after="0" w:line="240" w:lineRule="auto"/>
+              <w:jc w:val="center"/>
+              <w:rPr>
+                <w:rFonts w:ascii="Times New Roman" w:eastAsia="Times New Roman" w:hAnsi="Times New Roman" w:cs="Times New Roman"/>
+                <w:sz w:val="24"/>
+                <w:szCs w:val="24"/>
+              </w:rPr>
+            </w:pPr>
+            <w:r>
+              <w:rPr>
+                <w:rFonts w:ascii="Times New Roman" w:eastAsia="Times New Roman" w:hAnsi="Times New Roman" w:cs="Times New Roman"/>
+                <w:color w:val="000000"/>
+              </w:rPr>
+              <w:t>Lógica</w:t>
+            </w:r>
+          </w:p>
+        </w:tc>
+        <w:tc>
+          <w:tcPr>
+            <w:tcW w:w="0" w:type="auto"/>
+            <w:tcBorders>
+              <w:top w:val="single" w:sz="8" w:space="0" w:color="000000"/>
+              <w:left w:val="single" w:sz="8" w:space="0" w:color="000000"/>
+              <w:bottom w:val="single" w:sz="8" w:space="0" w:color="000000"/>
+              <w:right w:val="single" w:sz="8" w:space="0" w:color="000000"/>
+            </w:tcBorders>
+            <w:tcMar>
+              <w:top w:w="100" w:type="dxa"/>
+              <w:left w:w="100" w:type="dxa"/>
+              <w:bottom w:w="100" w:type="dxa"/>
+              <w:right w:w="100" w:type="dxa"/>
+            </w:tcMar>
+            <w:hideMark/>
+          </w:tcPr>
+          <w:p>
+            <w:pPr>
+              <w:spacing w:after="0" w:line="240" w:lineRule="auto"/>
+              <w:jc w:val="center"/>
+              <w:rPr>
+                <w:rFonts w:ascii="Times New Roman" w:eastAsia="Times New Roman" w:hAnsi="Times New Roman" w:cs="Times New Roman"/>
+                <w:sz w:val="24"/>
+                <w:szCs w:val="24"/>
+              </w:rPr>
+            </w:pPr>
+            <w:r>
+              <w:rPr>
+                <w:rFonts w:ascii="Arial" w:eastAsia="Times New Roman" w:hAnsi="Arial" w:cs="Arial"/>
+                <w:color w:val="000000"/>
+              </w:rPr>
+              <w:t>Conectar la extensión para obtener los datos necesarios para su registro.</w:t>
+            </w:r>
+          </w:p>
+        </w:tc>
+        <w:tc>
+          <w:tcPr>
+            <w:tcW w:w="0" w:type="auto"/>
+            <w:tcBorders>
+              <w:top w:val="single" w:sz="8" w:space="0" w:color="000000"/>
+              <w:left w:val="single" w:sz="8" w:space="0" w:color="000000"/>
+              <w:bottom w:val="single" w:sz="8" w:space="0" w:color="000000"/>
+              <w:right w:val="single" w:sz="8" w:space="0" w:color="000000"/>
+            </w:tcBorders>
+            <w:tcMar>
+              <w:top w:w="100" w:type="dxa"/>
+              <w:left w:w="100" w:type="dxa"/>
+              <w:bottom w:w="100" w:type="dxa"/>
+              <w:right w:w="100" w:type="dxa"/>
+            </w:tcMar>
+            <w:hideMark/>
+          </w:tcPr>
+          <w:p>
+            <w:pPr>
+              <w:spacing w:after="0" w:line="240" w:lineRule="auto"/>
+              <w:jc w:val="center"/>
+              <w:rPr>
+                <w:rFonts w:ascii="Times New Roman" w:eastAsia="Times New Roman" w:hAnsi="Times New Roman" w:cs="Times New Roman"/>
+                <w:sz w:val="24"/>
+                <w:szCs w:val="24"/>
+              </w:rPr>
+            </w:pPr>
+            <w:r>
+              <w:rPr>
+                <w:rFonts w:ascii="Arial" w:eastAsia="Times New Roman" w:hAnsi="Arial" w:cs="Arial"/>
+                <w:color w:val="000000"/>
+              </w:rPr>
+              <w:t>Hebert Negrón May </w:t>
+            </w:r>
+          </w:p>
+        </w:tc>
+        <w:tc>
+          <w:tcPr>
+            <w:tcW w:w="0" w:type="auto"/>
+            <w:tcBorders>
+              <w:top w:val="single" w:sz="8" w:space="0" w:color="000000"/>
+              <w:left w:val="single" w:sz="8" w:space="0" w:color="000000"/>
+              <w:bottom w:val="single" w:sz="8" w:space="0" w:color="000000"/>
+              <w:right w:val="single" w:sz="8" w:space="0" w:color="000000"/>
+            </w:tcBorders>
+            <w:tcMar>
+              <w:top w:w="100" w:type="dxa"/>
+              <w:left w:w="100" w:type="dxa"/>
+              <w:bottom w:w="100" w:type="dxa"/>
+              <w:right w:w="100" w:type="dxa"/>
+            </w:tcMar>
+            <w:hideMark/>
+          </w:tcPr>
+          <w:p>
+            <w:pPr>
+              <w:spacing w:after="0" w:line="240" w:lineRule="auto"/>
+              <w:jc w:val="center"/>
+              <w:rPr>
+                <w:rFonts w:ascii="Times New Roman" w:eastAsia="Times New Roman" w:hAnsi="Times New Roman" w:cs="Times New Roman"/>
+                <w:sz w:val="24"/>
+                <w:szCs w:val="24"/>
+              </w:rPr>
+            </w:pPr>
+            <w:r>
+              <w:rPr>
+                <w:rFonts w:ascii="Arial" w:eastAsia="Times New Roman" w:hAnsi="Arial" w:cs="Arial"/>
+                <w:color w:val="000000"/>
+              </w:rPr>
+              <w:t xml:space="preserve">24 </w:t>
+            </w:r>
+            <w:proofErr w:type="spellStart"/>
+            <w:r>
+              <w:rPr>
+                <w:rFonts w:ascii="Arial" w:eastAsia="Times New Roman" w:hAnsi="Arial" w:cs="Arial"/>
+                <w:color w:val="000000"/>
+              </w:rPr>
+              <w:t>hrs</w:t>
+            </w:r>
+            <w:proofErr w:type="spellEnd"/>
           </w:p>
         </w:tc>
       </w:tr>
       <w:tr>
-        <w:trPr>
-          <w:trHeight w:val="283"/>
-        </w:trPr>
-        <w:tc>
-          <w:tcPr>
-            <w:tcW w:w="0" w:type="auto"/>
-            <w:tcBorders>
-              <w:top w:val="single" w:sz="8" w:space="0" w:color="000000"/>
-              <w:left w:val="single" w:sz="8" w:space="0" w:color="000000"/>
-              <w:bottom w:val="single" w:sz="8" w:space="0" w:color="000000"/>
-              <w:right w:val="single" w:sz="8" w:space="0" w:color="000000"/>
-            </w:tcBorders>
-            <w:tcMar>
-              <w:top w:w="100" w:type="dxa"/>
-              <w:left w:w="100" w:type="dxa"/>
-              <w:bottom w:w="100" w:type="dxa"/>
-              <w:right w:w="100" w:type="dxa"/>
-            </w:tcMar>
-            <w:vAlign w:val="center"/>
-            <w:hideMark/>
-          </w:tcPr>
-          <w:p>
-            <w:pPr>
-              <w:spacing w:after="0" w:line="240" w:lineRule="auto"/>
-              <w:rPr>
-                <w:rFonts w:ascii="Times New Roman" w:eastAsia="Times New Roman" w:hAnsi="Times New Roman" w:cs="Times New Roman"/>
-                <w:sz w:val="24"/>
-                <w:szCs w:val="24"/>
-                <w:lang w:eastAsia="es-MX"/>
-              </w:rPr>
-            </w:pPr>
-          </w:p>
-        </w:tc>
-        <w:tc>
-          <w:tcPr>
-            <w:tcW w:w="0" w:type="auto"/>
-            <w:tcBorders>
-              <w:top w:val="single" w:sz="8" w:space="0" w:color="000000"/>
-              <w:left w:val="single" w:sz="8" w:space="0" w:color="000000"/>
-              <w:bottom w:val="single" w:sz="8" w:space="0" w:color="000000"/>
-              <w:right w:val="single" w:sz="8" w:space="0" w:color="000000"/>
-            </w:tcBorders>
-            <w:tcMar>
-              <w:top w:w="100" w:type="dxa"/>
-              <w:left w:w="100" w:type="dxa"/>
-              <w:bottom w:w="100" w:type="dxa"/>
-              <w:right w:w="100" w:type="dxa"/>
-            </w:tcMar>
-            <w:vAlign w:val="center"/>
-            <w:hideMark/>
-          </w:tcPr>
-          <w:p>
-            <w:pPr>
-              <w:spacing w:after="0" w:line="240" w:lineRule="auto"/>
-              <w:rPr>
-                <w:rFonts w:ascii="Times New Roman" w:eastAsia="Times New Roman" w:hAnsi="Times New Roman" w:cs="Times New Roman"/>
-                <w:sz w:val="24"/>
-                <w:szCs w:val="24"/>
-                <w:lang w:eastAsia="es-MX"/>
-              </w:rPr>
-            </w:pPr>
-          </w:p>
-        </w:tc>
-        <w:tc>
-          <w:tcPr>
-            <w:tcW w:w="0" w:type="auto"/>
-            <w:tcBorders>
-              <w:top w:val="single" w:sz="8" w:space="0" w:color="000000"/>
-              <w:left w:val="single" w:sz="8" w:space="0" w:color="000000"/>
-              <w:bottom w:val="single" w:sz="8" w:space="0" w:color="000000"/>
-              <w:right w:val="single" w:sz="8" w:space="0" w:color="000000"/>
-            </w:tcBorders>
-            <w:tcMar>
-              <w:top w:w="100" w:type="dxa"/>
-              <w:left w:w="100" w:type="dxa"/>
-              <w:bottom w:w="100" w:type="dxa"/>
-              <w:right w:w="100" w:type="dxa"/>
-            </w:tcMar>
-            <w:vAlign w:val="center"/>
-            <w:hideMark/>
-          </w:tcPr>
-          <w:p>
-            <w:pPr>
-              <w:spacing w:after="0" w:line="240" w:lineRule="auto"/>
-              <w:rPr>
-                <w:rFonts w:ascii="Times New Roman" w:eastAsia="Times New Roman" w:hAnsi="Times New Roman" w:cs="Times New Roman"/>
-                <w:sz w:val="24"/>
-                <w:szCs w:val="24"/>
-                <w:lang w:eastAsia="es-MX"/>
-              </w:rPr>
-            </w:pPr>
-          </w:p>
-        </w:tc>
-        <w:tc>
-          <w:tcPr>
-            <w:tcW w:w="0" w:type="auto"/>
-            <w:tcBorders>
-              <w:top w:val="single" w:sz="8" w:space="0" w:color="000000"/>
-              <w:left w:val="single" w:sz="8" w:space="0" w:color="000000"/>
-              <w:bottom w:val="single" w:sz="8" w:space="0" w:color="000000"/>
-              <w:right w:val="single" w:sz="8" w:space="0" w:color="000000"/>
-            </w:tcBorders>
-            <w:tcMar>
-              <w:top w:w="100" w:type="dxa"/>
-              <w:left w:w="100" w:type="dxa"/>
-              <w:bottom w:w="100" w:type="dxa"/>
-              <w:right w:w="100" w:type="dxa"/>
-            </w:tcMar>
-            <w:vAlign w:val="center"/>
-            <w:hideMark/>
-          </w:tcPr>
-          <w:p>
-            <w:pPr>
-              <w:spacing w:after="0" w:line="240" w:lineRule="auto"/>
-              <w:rPr>
-                <w:rFonts w:ascii="Times New Roman" w:eastAsia="Times New Roman" w:hAnsi="Times New Roman" w:cs="Times New Roman"/>
-                <w:sz w:val="24"/>
-                <w:szCs w:val="24"/>
-                <w:lang w:eastAsia="es-MX"/>
-              </w:rPr>
-            </w:pPr>
-          </w:p>
-        </w:tc>
-        <w:tc>
-          <w:tcPr>
-            <w:tcW w:w="0" w:type="auto"/>
-            <w:tcBorders>
-              <w:top w:val="single" w:sz="8" w:space="0" w:color="000000"/>
-              <w:left w:val="single" w:sz="8" w:space="0" w:color="000000"/>
-              <w:bottom w:val="single" w:sz="8" w:space="0" w:color="000000"/>
-              <w:right w:val="single" w:sz="8" w:space="0" w:color="000000"/>
-            </w:tcBorders>
-            <w:tcMar>
-              <w:top w:w="100" w:type="dxa"/>
-              <w:left w:w="100" w:type="dxa"/>
-              <w:bottom w:w="100" w:type="dxa"/>
-              <w:right w:w="100" w:type="dxa"/>
-            </w:tcMar>
-            <w:vAlign w:val="center"/>
-            <w:hideMark/>
-          </w:tcPr>
-          <w:p>
-            <w:pPr>
-              <w:spacing w:after="0" w:line="240" w:lineRule="auto"/>
-              <w:rPr>
-                <w:rFonts w:ascii="Times New Roman" w:eastAsia="Times New Roman" w:hAnsi="Times New Roman" w:cs="Times New Roman"/>
-                <w:sz w:val="24"/>
-                <w:szCs w:val="24"/>
-                <w:lang w:eastAsia="es-MX"/>
-              </w:rPr>
-            </w:pPr>
-          </w:p>
-        </w:tc>
-        <w:tc>
-          <w:tcPr>
-            <w:tcW w:w="0" w:type="auto"/>
-            <w:tcBorders>
-              <w:top w:val="single" w:sz="8" w:space="0" w:color="000000"/>
-              <w:left w:val="single" w:sz="8" w:space="0" w:color="000000"/>
-              <w:bottom w:val="single" w:sz="8" w:space="0" w:color="000000"/>
-              <w:right w:val="single" w:sz="8" w:space="0" w:color="000000"/>
-            </w:tcBorders>
-            <w:tcMar>
-              <w:top w:w="100" w:type="dxa"/>
-              <w:left w:w="100" w:type="dxa"/>
-              <w:bottom w:w="100" w:type="dxa"/>
-              <w:right w:w="100" w:type="dxa"/>
-            </w:tcMar>
-            <w:vAlign w:val="center"/>
-            <w:hideMark/>
-          </w:tcPr>
-          <w:p>
-            <w:pPr>
-              <w:spacing w:after="0" w:line="240" w:lineRule="auto"/>
-              <w:rPr>
-                <w:rFonts w:ascii="Times New Roman" w:eastAsia="Times New Roman" w:hAnsi="Times New Roman" w:cs="Times New Roman"/>
-                <w:sz w:val="24"/>
-                <w:szCs w:val="24"/>
-                <w:lang w:eastAsia="es-MX"/>
+        <w:tc>
+          <w:tcPr>
+            <w:tcW w:w="0" w:type="auto"/>
+            <w:tcBorders>
+              <w:top w:val="single" w:sz="8" w:space="0" w:color="000000"/>
+              <w:left w:val="single" w:sz="8" w:space="0" w:color="000000"/>
+              <w:bottom w:val="single" w:sz="8" w:space="0" w:color="000000"/>
+              <w:right w:val="single" w:sz="8" w:space="0" w:color="000000"/>
+            </w:tcBorders>
+            <w:tcMar>
+              <w:top w:w="100" w:type="dxa"/>
+              <w:left w:w="100" w:type="dxa"/>
+              <w:bottom w:w="100" w:type="dxa"/>
+              <w:right w:w="100" w:type="dxa"/>
+            </w:tcMar>
+            <w:hideMark/>
+          </w:tcPr>
+          <w:p>
+            <w:pPr>
+              <w:spacing w:after="0" w:line="240" w:lineRule="auto"/>
+              <w:rPr>
+                <w:rFonts w:ascii="Times New Roman" w:eastAsia="Times New Roman" w:hAnsi="Times New Roman" w:cs="Times New Roman"/>
+                <w:sz w:val="24"/>
+                <w:szCs w:val="24"/>
+              </w:rPr>
+            </w:pPr>
+          </w:p>
+        </w:tc>
+        <w:tc>
+          <w:tcPr>
+            <w:tcW w:w="0" w:type="auto"/>
+            <w:tcBorders>
+              <w:top w:val="single" w:sz="8" w:space="0" w:color="000000"/>
+              <w:left w:val="single" w:sz="8" w:space="0" w:color="000000"/>
+              <w:bottom w:val="single" w:sz="8" w:space="0" w:color="000000"/>
+              <w:right w:val="single" w:sz="8" w:space="0" w:color="000000"/>
+            </w:tcBorders>
+            <w:tcMar>
+              <w:top w:w="100" w:type="dxa"/>
+              <w:left w:w="100" w:type="dxa"/>
+              <w:bottom w:w="100" w:type="dxa"/>
+              <w:right w:w="100" w:type="dxa"/>
+            </w:tcMar>
+            <w:hideMark/>
+          </w:tcPr>
+          <w:p>
+            <w:pPr>
+              <w:spacing w:after="0" w:line="240" w:lineRule="auto"/>
+              <w:rPr>
+                <w:rFonts w:ascii="Times New Roman" w:eastAsia="Times New Roman" w:hAnsi="Times New Roman" w:cs="Times New Roman"/>
+                <w:sz w:val="24"/>
+                <w:szCs w:val="24"/>
+              </w:rPr>
+            </w:pPr>
+          </w:p>
+        </w:tc>
+        <w:tc>
+          <w:tcPr>
+            <w:tcW w:w="0" w:type="auto"/>
+            <w:tcBorders>
+              <w:top w:val="single" w:sz="8" w:space="0" w:color="000000"/>
+              <w:left w:val="single" w:sz="8" w:space="0" w:color="000000"/>
+              <w:bottom w:val="single" w:sz="8" w:space="0" w:color="000000"/>
+              <w:right w:val="single" w:sz="8" w:space="0" w:color="000000"/>
+            </w:tcBorders>
+            <w:tcMar>
+              <w:top w:w="100" w:type="dxa"/>
+              <w:left w:w="100" w:type="dxa"/>
+              <w:bottom w:w="100" w:type="dxa"/>
+              <w:right w:w="100" w:type="dxa"/>
+            </w:tcMar>
+            <w:hideMark/>
+          </w:tcPr>
+          <w:p>
+            <w:pPr>
+              <w:spacing w:after="0" w:line="240" w:lineRule="auto"/>
+              <w:rPr>
+                <w:rFonts w:ascii="Times New Roman" w:eastAsia="Times New Roman" w:hAnsi="Times New Roman" w:cs="Times New Roman"/>
+                <w:sz w:val="24"/>
+                <w:szCs w:val="24"/>
+              </w:rPr>
+            </w:pPr>
+          </w:p>
+        </w:tc>
+        <w:tc>
+          <w:tcPr>
+            <w:tcW w:w="0" w:type="auto"/>
+            <w:tcBorders>
+              <w:top w:val="single" w:sz="8" w:space="0" w:color="000000"/>
+              <w:left w:val="single" w:sz="8" w:space="0" w:color="000000"/>
+              <w:bottom w:val="single" w:sz="8" w:space="0" w:color="000000"/>
+              <w:right w:val="single" w:sz="8" w:space="0" w:color="000000"/>
+            </w:tcBorders>
+            <w:tcMar>
+              <w:top w:w="100" w:type="dxa"/>
+              <w:left w:w="100" w:type="dxa"/>
+              <w:bottom w:w="100" w:type="dxa"/>
+              <w:right w:w="100" w:type="dxa"/>
+            </w:tcMar>
+            <w:hideMark/>
+          </w:tcPr>
+          <w:p>
+            <w:pPr>
+              <w:spacing w:after="0" w:line="240" w:lineRule="auto"/>
+              <w:rPr>
+                <w:rFonts w:ascii="Times New Roman" w:eastAsia="Times New Roman" w:hAnsi="Times New Roman" w:cs="Times New Roman"/>
+                <w:sz w:val="24"/>
+                <w:szCs w:val="24"/>
+              </w:rPr>
+            </w:pPr>
+          </w:p>
+        </w:tc>
+        <w:tc>
+          <w:tcPr>
+            <w:tcW w:w="0" w:type="auto"/>
+            <w:tcBorders>
+              <w:top w:val="single" w:sz="8" w:space="0" w:color="000000"/>
+              <w:left w:val="single" w:sz="8" w:space="0" w:color="000000"/>
+              <w:bottom w:val="single" w:sz="8" w:space="0" w:color="000000"/>
+              <w:right w:val="single" w:sz="8" w:space="0" w:color="000000"/>
+            </w:tcBorders>
+            <w:tcMar>
+              <w:top w:w="100" w:type="dxa"/>
+              <w:left w:w="100" w:type="dxa"/>
+              <w:bottom w:w="100" w:type="dxa"/>
+              <w:right w:w="100" w:type="dxa"/>
+            </w:tcMar>
+            <w:hideMark/>
+          </w:tcPr>
+          <w:p>
+            <w:pPr>
+              <w:spacing w:after="0" w:line="240" w:lineRule="auto"/>
+              <w:rPr>
+                <w:rFonts w:ascii="Times New Roman" w:eastAsia="Times New Roman" w:hAnsi="Times New Roman" w:cs="Times New Roman"/>
+                <w:sz w:val="24"/>
+                <w:szCs w:val="24"/>
+              </w:rPr>
+            </w:pPr>
+          </w:p>
+        </w:tc>
+        <w:tc>
+          <w:tcPr>
+            <w:tcW w:w="0" w:type="auto"/>
+            <w:tcBorders>
+              <w:top w:val="single" w:sz="8" w:space="0" w:color="000000"/>
+              <w:left w:val="single" w:sz="8" w:space="0" w:color="000000"/>
+              <w:bottom w:val="single" w:sz="8" w:space="0" w:color="000000"/>
+              <w:right w:val="single" w:sz="8" w:space="0" w:color="000000"/>
+            </w:tcBorders>
+            <w:tcMar>
+              <w:top w:w="100" w:type="dxa"/>
+              <w:left w:w="100" w:type="dxa"/>
+              <w:bottom w:w="100" w:type="dxa"/>
+              <w:right w:w="100" w:type="dxa"/>
+            </w:tcMar>
+            <w:hideMark/>
+          </w:tcPr>
+          <w:p>
+            <w:pPr>
+              <w:spacing w:after="0" w:line="240" w:lineRule="auto"/>
+              <w:rPr>
+                <w:rFonts w:ascii="Times New Roman" w:eastAsia="Times New Roman" w:hAnsi="Times New Roman" w:cs="Times New Roman"/>
+                <w:sz w:val="24"/>
+                <w:szCs w:val="24"/>
               </w:rPr>
             </w:pPr>
           </w:p>
@@ -997,10 +1181,10 @@
   <w:docDefaults>
     <w:rPrDefault>
       <w:rPr>
-        <w:rFonts w:asciiTheme="minorHAnsi" w:eastAsiaTheme="minorHAnsi" w:hAnsiTheme="minorHAnsi" w:cstheme="minorBidi"/>
+        <w:rFonts w:asciiTheme="minorHAnsi" w:eastAsiaTheme="minorEastAsia" w:hAnsiTheme="minorHAnsi" w:cstheme="minorBidi"/>
         <w:sz w:val="22"/>
         <w:szCs w:val="22"/>
-        <w:lang w:val="es-MX" w:eastAsia="en-US" w:bidi="ar-SA"/>
+        <w:lang w:val="es-MX" w:eastAsia="zh-CN" w:bidi="ar-SA"/>
       </w:rPr>
     </w:rPrDefault>
     <w:pPrDefault>
@@ -1397,7 +1581,7 @@
     <w:link w:val="Ttulo2Car"/>
     <w:uiPriority w:val="9"/>
     <w:qFormat/>
-    <w:rsid w:val="00C42008"/>
+    <w:rsid w:val="00057BC1"/>
     <w:pPr>
       <w:spacing w:before="100" w:beforeAutospacing="1" w:after="100" w:afterAutospacing="1" w:line="240" w:lineRule="auto"/>
       <w:outlineLvl w:val="1"/>
@@ -1408,7 +1592,6 @@
       <w:bCs/>
       <w:sz w:val="36"/>
       <w:szCs w:val="36"/>
-      <w:lang w:eastAsia="es-MX"/>
     </w:rPr>
   </w:style>
   <w:style w:type="character" w:default="1" w:styleId="Fuentedeprrafopredeter">
@@ -1443,14 +1626,13 @@
     <w:basedOn w:val="Fuentedeprrafopredeter"/>
     <w:link w:val="Ttulo2"/>
     <w:uiPriority w:val="9"/>
-    <w:rsid w:val="00C42008"/>
+    <w:rsid w:val="00057BC1"/>
     <w:rPr>
       <w:rFonts w:ascii="Times New Roman" w:eastAsia="Times New Roman" w:hAnsi="Times New Roman" w:cs="Times New Roman"/>
       <w:b/>
       <w:bCs/>
       <w:sz w:val="36"/>
       <w:szCs w:val="36"/>
-      <w:lang w:eastAsia="es-MX"/>
     </w:rPr>
   </w:style>
   <w:style w:type="paragraph" w:styleId="NormalWeb">
@@ -1459,7 +1641,7 @@
     <w:uiPriority w:val="99"/>
     <w:semiHidden/>
     <w:unhideWhenUsed/>
-    <w:rsid w:val="00C42008"/>
+    <w:rsid w:val="00057BC1"/>
     <w:pPr>
       <w:spacing w:before="100" w:beforeAutospacing="1" w:after="100" w:afterAutospacing="1" w:line="240" w:lineRule="auto"/>
     </w:pPr>
@@ -1467,7 +1649,6 @@
       <w:rFonts w:ascii="Times New Roman" w:eastAsia="Times New Roman" w:hAnsi="Times New Roman" w:cs="Times New Roman"/>
       <w:sz w:val="24"/>
       <w:szCs w:val="24"/>
-      <w:lang w:eastAsia="es-MX"/>
     </w:rPr>
   </w:style>
 </w:styles>
@@ -1766,16 +1947,4 @@
     </a:ext>
   </a:extLst>
 </a:theme>
-</file>
-
-<file path=customXml/item1.xml><?xml version="1.0" encoding="utf-8"?>
-<b:Sources xmlns:b="http://schemas.openxmlformats.org/officeDocument/2006/bibliography" xmlns="http://schemas.openxmlformats.org/officeDocument/2006/bibliography" SelectedStyle="\APASixthEditionOfficeOnline.xsl" StyleName="APA" Version="6"/>
-</file>
-
-<file path=customXml/itemProps1.xml><?xml version="1.0" encoding="utf-8"?>
-<ds:datastoreItem xmlns:ds="http://schemas.openxmlformats.org/officeDocument/2006/customXml" ds:itemID="{60E60248-5F5E-4F61-8DA0-6A8AE8BF8C74}">
-  <ds:schemaRefs>
-    <ds:schemaRef ds:uri="http://schemas.openxmlformats.org/officeDocument/2006/bibliography"/>
-  </ds:schemaRefs>
-</ds:datastoreItem>
 </file>
</xml_diff>